<commit_message>
Updated problemStatement1 folder with latest changes
</commit_message>
<xml_diff>
--- a/Documentation.docx
+++ b/Documentation.docx
@@ -197,43 +197,32 @@
       <w:pPr>
         <w:rPr>
           <w:rFonts w:ascii="Times New Roman" w:eastAsia="Times New Roman" w:hAnsi="Times New Roman" w:cs="Times New Roman"/>
-          <w:b/>
-          <w:bCs/>
-          <w:sz w:val="32"/>
-          <w:szCs w:val="32"/>
-          <w:lang w:eastAsia="en-IN"/>
-        </w:rPr>
-      </w:pPr>
-      <w:r>
-        <w:rPr>
-          <w:rFonts w:ascii="Times New Roman" w:eastAsia="Times New Roman" w:hAnsi="Times New Roman" w:cs="Times New Roman"/>
-          <w:b/>
-          <w:bCs/>
-          <w:sz w:val="32"/>
-          <w:szCs w:val="32"/>
-          <w:lang w:eastAsia="en-IN"/>
-        </w:rPr>
-        <w:t>(iv) Outcomes:</w:t>
-      </w:r>
-      <w:r>
-        <w:rPr>
-          <w:rFonts w:ascii="Times New Roman" w:eastAsia="Times New Roman" w:hAnsi="Times New Roman" w:cs="Times New Roman"/>
-          <w:b/>
-          <w:bCs/>
-          <w:sz w:val="32"/>
-          <w:szCs w:val="32"/>
-          <w:lang w:eastAsia="en-IN"/>
-        </w:rPr>
-        <w:br/>
-      </w:r>
-      <w:r>
-        <w:rPr>
-          <w:rFonts w:ascii="Times New Roman" w:eastAsia="Times New Roman" w:hAnsi="Times New Roman" w:cs="Times New Roman"/>
           <w:sz w:val="24"/>
           <w:szCs w:val="24"/>
           <w:lang w:eastAsia="en-IN"/>
         </w:rPr>
-        <w:t>• The model successfully classifies user sessions based on their likelihood of completing a purchase.</w:t>
+      </w:pPr>
+      <w:r>
+        <w:rPr>
+          <w:rFonts w:ascii="Times New Roman" w:eastAsia="Times New Roman" w:hAnsi="Times New Roman" w:cs="Times New Roman"/>
+          <w:b/>
+          <w:bCs/>
+          <w:sz w:val="32"/>
+          <w:szCs w:val="32"/>
+          <w:lang w:eastAsia="en-IN"/>
+        </w:rPr>
+        <w:t>(iv) Outcomes:</w:t>
+      </w:r>
+      <w:r>
+        <w:rPr>
+          <w:rFonts w:ascii="Times New Roman" w:eastAsia="Times New Roman" w:hAnsi="Times New Roman" w:cs="Times New Roman"/>
+          <w:b/>
+          <w:bCs/>
+          <w:sz w:val="32"/>
+          <w:szCs w:val="32"/>
+          <w:lang w:eastAsia="en-IN"/>
+        </w:rPr>
+        <w:br/>
       </w:r>
       <w:r>
         <w:rPr>
@@ -242,6 +231,15 @@
           <w:szCs w:val="24"/>
           <w:lang w:eastAsia="en-IN"/>
         </w:rPr>
+        <w:t>• The model successfully classifies user sessions based on their likelihood of completing a purchase.</w:t>
+      </w:r>
+      <w:r>
+        <w:rPr>
+          <w:rFonts w:ascii="Times New Roman" w:eastAsia="Times New Roman" w:hAnsi="Times New Roman" w:cs="Times New Roman"/>
+          <w:sz w:val="24"/>
+          <w:szCs w:val="24"/>
+          <w:lang w:eastAsia="en-IN"/>
+        </w:rPr>
         <w:br/>
         <w:t>• Logistic Regression showed consistent performance and interpretability, while the Decision Tree provided more flexibility for non-linear patterns.</w:t>
       </w:r>
@@ -264,6 +262,273 @@
         </w:rPr>
         <w:br/>
         <w:t>• Sample predictions demonstrate real-world applicability in identifying high-intent users for personalized marketing or interventions.</w:t>
+      </w:r>
+    </w:p>
+    <w:p>
+      <w:pPr>
+        <w:rPr>
+          <w:rFonts w:ascii="Times New Roman" w:eastAsia="Times New Roman" w:hAnsi="Times New Roman" w:cs="Times New Roman"/>
+          <w:b/>
+          <w:bCs/>
+          <w:sz w:val="32"/>
+          <w:szCs w:val="32"/>
+          <w:lang w:eastAsia="en-IN"/>
+        </w:rPr>
+      </w:pPr>
+    </w:p>
+    <w:p>
+      <w:pPr>
+        <w:rPr>
+          <w:rFonts w:ascii="Times New Roman" w:eastAsia="Times New Roman" w:hAnsi="Times New Roman" w:cs="Times New Roman"/>
+          <w:b/>
+          <w:bCs/>
+          <w:sz w:val="32"/>
+          <w:szCs w:val="32"/>
+          <w:lang w:eastAsia="en-IN"/>
+        </w:rPr>
+      </w:pPr>
+    </w:p>
+    <w:p>
+      <w:pPr>
+        <w:rPr>
+          <w:rFonts w:ascii="Times New Roman" w:eastAsia="Times New Roman" w:hAnsi="Times New Roman" w:cs="Times New Roman"/>
+          <w:b/>
+          <w:bCs/>
+          <w:sz w:val="32"/>
+          <w:szCs w:val="32"/>
+          <w:lang w:eastAsia="en-IN"/>
+        </w:rPr>
+      </w:pPr>
+    </w:p>
+    <w:p>
+      <w:pPr>
+        <w:rPr>
+          <w:rFonts w:ascii="Times New Roman" w:eastAsia="Times New Roman" w:hAnsi="Times New Roman" w:cs="Times New Roman"/>
+          <w:b/>
+          <w:bCs/>
+          <w:sz w:val="32"/>
+          <w:szCs w:val="32"/>
+          <w:lang w:eastAsia="en-IN"/>
+        </w:rPr>
+      </w:pPr>
+    </w:p>
+    <w:p>
+      <w:pPr>
+        <w:rPr>
+          <w:rFonts w:ascii="Times New Roman" w:eastAsia="Times New Roman" w:hAnsi="Times New Roman" w:cs="Times New Roman"/>
+          <w:b/>
+          <w:bCs/>
+          <w:sz w:val="32"/>
+          <w:szCs w:val="32"/>
+          <w:lang w:eastAsia="en-IN"/>
+        </w:rPr>
+      </w:pPr>
+    </w:p>
+    <w:p>
+      <w:pPr>
+        <w:rPr>
+          <w:rFonts w:ascii="Times New Roman" w:eastAsia="Times New Roman" w:hAnsi="Times New Roman" w:cs="Times New Roman"/>
+          <w:b/>
+          <w:bCs/>
+          <w:sz w:val="32"/>
+          <w:szCs w:val="32"/>
+          <w:lang w:eastAsia="en-IN"/>
+        </w:rPr>
+      </w:pPr>
+      <w:r>
+        <w:rPr>
+          <w:rFonts w:ascii="Times New Roman" w:eastAsia="Times New Roman" w:hAnsi="Times New Roman" w:cs="Times New Roman"/>
+          <w:b/>
+          <w:bCs/>
+          <w:sz w:val="32"/>
+          <w:szCs w:val="32"/>
+          <w:lang w:eastAsia="en-IN"/>
+        </w:rPr>
+        <w:lastRenderedPageBreak/>
+        <w:t>(V) Results:</w:t>
+      </w:r>
+    </w:p>
+    <w:p>
+      <w:pPr>
+        <w:rPr>
+          <w:rFonts w:ascii="Times New Roman" w:eastAsia="Times New Roman" w:hAnsi="Times New Roman" w:cs="Times New Roman"/>
+          <w:b/>
+          <w:bCs/>
+          <w:sz w:val="32"/>
+          <w:szCs w:val="32"/>
+          <w:lang w:eastAsia="en-IN"/>
+        </w:rPr>
+      </w:pPr>
+      <w:r>
+        <w:rPr>
+          <w:rFonts w:ascii="Times New Roman" w:eastAsia="Times New Roman" w:hAnsi="Times New Roman" w:cs="Times New Roman"/>
+          <w:b/>
+          <w:bCs/>
+          <w:sz w:val="32"/>
+          <w:szCs w:val="32"/>
+          <w:lang w:eastAsia="en-IN"/>
+        </w:rPr>
+        <w:drawing>
+          <wp:inline distT="0" distB="0" distL="0" distR="0" wp14:anchorId="5E7552A7" wp14:editId="73FD2256">
+            <wp:extent cx="5731510" cy="3004185"/>
+            <wp:effectExtent l="0" t="0" r="2540" b="5715"/>
+            <wp:docPr id="272770132" name="Picture 1"/>
+            <wp:cNvGraphicFramePr>
+              <a:graphicFrameLocks xmlns:a="http://schemas.openxmlformats.org/drawingml/2006/main" noChangeAspect="1"/>
+            </wp:cNvGraphicFramePr>
+            <a:graphic xmlns:a="http://schemas.openxmlformats.org/drawingml/2006/main">
+              <a:graphicData uri="http://schemas.openxmlformats.org/drawingml/2006/picture">
+                <pic:pic xmlns:pic="http://schemas.openxmlformats.org/drawingml/2006/picture">
+                  <pic:nvPicPr>
+                    <pic:cNvPr id="272770132" name=""/>
+                    <pic:cNvPicPr/>
+                  </pic:nvPicPr>
+                  <pic:blipFill>
+                    <a:blip r:embed="rId5"/>
+                    <a:stretch>
+                      <a:fillRect/>
+                    </a:stretch>
+                  </pic:blipFill>
+                  <pic:spPr>
+                    <a:xfrm>
+                      <a:off x="0" y="0"/>
+                      <a:ext cx="5731510" cy="3004185"/>
+                    </a:xfrm>
+                    <a:prstGeom prst="rect">
+                      <a:avLst/>
+                    </a:prstGeom>
+                  </pic:spPr>
+                </pic:pic>
+              </a:graphicData>
+            </a:graphic>
+          </wp:inline>
+        </w:drawing>
+      </w:r>
+    </w:p>
+    <w:p>
+      <w:pPr>
+        <w:rPr>
+          <w:rFonts w:ascii="Times New Roman" w:eastAsia="Times New Roman" w:hAnsi="Times New Roman" w:cs="Times New Roman"/>
+          <w:b/>
+          <w:bCs/>
+          <w:sz w:val="32"/>
+          <w:szCs w:val="32"/>
+          <w:lang w:eastAsia="en-IN"/>
+        </w:rPr>
+      </w:pPr>
+    </w:p>
+    <w:p>
+      <w:pPr>
+        <w:rPr>
+          <w:rFonts w:ascii="Times New Roman" w:eastAsia="Times New Roman" w:hAnsi="Times New Roman" w:cs="Times New Roman"/>
+          <w:b/>
+          <w:bCs/>
+          <w:sz w:val="32"/>
+          <w:szCs w:val="32"/>
+          <w:lang w:eastAsia="en-IN"/>
+        </w:rPr>
+      </w:pPr>
+      <w:r>
+        <w:rPr>
+          <w:rFonts w:ascii="Times New Roman" w:eastAsia="Times New Roman" w:hAnsi="Times New Roman" w:cs="Times New Roman"/>
+          <w:b/>
+          <w:bCs/>
+          <w:sz w:val="32"/>
+          <w:szCs w:val="32"/>
+          <w:lang w:eastAsia="en-IN"/>
+        </w:rPr>
+        <w:drawing>
+          <wp:inline distT="0" distB="0" distL="0" distR="0" wp14:anchorId="0CD9258F" wp14:editId="2C436300">
+            <wp:extent cx="5731510" cy="678180"/>
+            <wp:effectExtent l="0" t="0" r="2540" b="7620"/>
+            <wp:docPr id="212149864" name="Picture 1"/>
+            <wp:cNvGraphicFramePr>
+              <a:graphicFrameLocks xmlns:a="http://schemas.openxmlformats.org/drawingml/2006/main" noChangeAspect="1"/>
+            </wp:cNvGraphicFramePr>
+            <a:graphic xmlns:a="http://schemas.openxmlformats.org/drawingml/2006/main">
+              <a:graphicData uri="http://schemas.openxmlformats.org/drawingml/2006/picture">
+                <pic:pic xmlns:pic="http://schemas.openxmlformats.org/drawingml/2006/picture">
+                  <pic:nvPicPr>
+                    <pic:cNvPr id="212149864" name=""/>
+                    <pic:cNvPicPr/>
+                  </pic:nvPicPr>
+                  <pic:blipFill>
+                    <a:blip r:embed="rId6"/>
+                    <a:stretch>
+                      <a:fillRect/>
+                    </a:stretch>
+                  </pic:blipFill>
+                  <pic:spPr>
+                    <a:xfrm>
+                      <a:off x="0" y="0"/>
+                      <a:ext cx="5731510" cy="678180"/>
+                    </a:xfrm>
+                    <a:prstGeom prst="rect">
+                      <a:avLst/>
+                    </a:prstGeom>
+                  </pic:spPr>
+                </pic:pic>
+              </a:graphicData>
+            </a:graphic>
+          </wp:inline>
+        </w:drawing>
+      </w:r>
+    </w:p>
+    <w:p>
+      <w:pPr>
+        <w:rPr>
+          <w:rFonts w:ascii="Times New Roman" w:eastAsia="Times New Roman" w:hAnsi="Times New Roman" w:cs="Times New Roman"/>
+          <w:b/>
+          <w:bCs/>
+          <w:sz w:val="32"/>
+          <w:szCs w:val="32"/>
+          <w:lang w:eastAsia="en-IN"/>
+        </w:rPr>
+      </w:pPr>
+      <w:r>
+        <w:rPr>
+          <w:rFonts w:ascii="Times New Roman" w:eastAsia="Times New Roman" w:hAnsi="Times New Roman" w:cs="Times New Roman"/>
+          <w:b/>
+          <w:bCs/>
+          <w:sz w:val="32"/>
+          <w:szCs w:val="32"/>
+          <w:lang w:eastAsia="en-IN"/>
+        </w:rPr>
+        <w:drawing>
+          <wp:inline distT="0" distB="0" distL="0" distR="0" wp14:anchorId="177F0AF4" wp14:editId="4C00EE29">
+            <wp:extent cx="5731510" cy="798195"/>
+            <wp:effectExtent l="0" t="0" r="2540" b="1905"/>
+            <wp:docPr id="107250154" name="Picture 1"/>
+            <wp:cNvGraphicFramePr>
+              <a:graphicFrameLocks xmlns:a="http://schemas.openxmlformats.org/drawingml/2006/main" noChangeAspect="1"/>
+            </wp:cNvGraphicFramePr>
+            <a:graphic xmlns:a="http://schemas.openxmlformats.org/drawingml/2006/main">
+              <a:graphicData uri="http://schemas.openxmlformats.org/drawingml/2006/picture">
+                <pic:pic xmlns:pic="http://schemas.openxmlformats.org/drawingml/2006/picture">
+                  <pic:nvPicPr>
+                    <pic:cNvPr id="107250154" name=""/>
+                    <pic:cNvPicPr/>
+                  </pic:nvPicPr>
+                  <pic:blipFill>
+                    <a:blip r:embed="rId7"/>
+                    <a:stretch>
+                      <a:fillRect/>
+                    </a:stretch>
+                  </pic:blipFill>
+                  <pic:spPr>
+                    <a:xfrm>
+                      <a:off x="0" y="0"/>
+                      <a:ext cx="5731510" cy="798195"/>
+                    </a:xfrm>
+                    <a:prstGeom prst="rect">
+                      <a:avLst/>
+                    </a:prstGeom>
+                  </pic:spPr>
+                </pic:pic>
+              </a:graphicData>
+            </a:graphic>
+          </wp:inline>
+        </w:drawing>
       </w:r>
     </w:p>
     <w:p/>
@@ -1335,6 +1600,7 @@
   <w:style w:type="character" w:default="1" w:styleId="DefaultParagraphFont">
     <w:name w:val="Default Paragraph Font"/>
     <w:uiPriority w:val="1"/>
+    <w:semiHidden/>
     <w:unhideWhenUsed/>
   </w:style>
   <w:style w:type="table" w:default="1" w:styleId="TableNormal">

</xml_diff>